<commit_message>
Carta de inicio de projecto
</commit_message>
<xml_diff>
--- a/RBS.docx
+++ b/RBS.docx
@@ -350,24 +350,18 @@
           <w:rFonts w:ascii="Arial" w:eastAsia="Arial" w:hAnsi="Arial" w:cs="Arial"/>
           <w:sz w:val="28"/>
           <w:szCs w:val="28"/>
-        </w:rPr>
-      </w:pPr>
-      <w:r>
-        <w:rPr>
-          <w:rFonts w:ascii="Arial" w:eastAsia="Arial" w:hAnsi="Arial" w:cs="Arial"/>
-          <w:sz w:val="28"/>
-          <w:szCs w:val="28"/>
-        </w:rPr>
-        <w:t xml:space="preserve">Issac </w:t>
-      </w:r>
+          <w:lang w:val="en-US"/>
+        </w:rPr>
+      </w:pPr>
       <w:proofErr w:type="spellStart"/>
       <w:r>
         <w:rPr>
           <w:rFonts w:ascii="Arial" w:eastAsia="Arial" w:hAnsi="Arial" w:cs="Arial"/>
           <w:sz w:val="28"/>
           <w:szCs w:val="28"/>
-        </w:rPr>
-        <w:t>Jimenez</w:t>
+          <w:lang w:val="en-US"/>
+        </w:rPr>
+        <w:t>Issac</w:t>
       </w:r>
       <w:proofErr w:type="spellEnd"/>
       <w:r>
@@ -375,14 +369,16 @@
           <w:rFonts w:ascii="Arial" w:eastAsia="Arial" w:hAnsi="Arial" w:cs="Arial"/>
           <w:sz w:val="28"/>
           <w:szCs w:val="28"/>
-        </w:rPr>
-        <w:t xml:space="preserve"> Escamilla</w:t>
-      </w:r>
-      <w:r>
-        <w:rPr>
-          <w:rFonts w:ascii="Arial" w:eastAsia="Arial" w:hAnsi="Arial" w:cs="Arial"/>
-          <w:sz w:val="28"/>
-          <w:szCs w:val="28"/>
+          <w:lang w:val="en-US"/>
+        </w:rPr>
+        <w:t xml:space="preserve"> Jimenez Escamilla</w:t>
+      </w:r>
+      <w:r>
+        <w:rPr>
+          <w:rFonts w:ascii="Arial" w:eastAsia="Arial" w:hAnsi="Arial" w:cs="Arial"/>
+          <w:sz w:val="28"/>
+          <w:szCs w:val="28"/>
+          <w:lang w:val="en-US"/>
         </w:rPr>
         <w:t xml:space="preserve"> </w:t>
       </w:r>
@@ -391,6 +387,7 @@
           <w:rFonts w:ascii="Arial" w:eastAsia="Arial" w:hAnsi="Arial" w:cs="Arial"/>
           <w:sz w:val="28"/>
           <w:szCs w:val="28"/>
+          <w:lang w:val="en-US"/>
         </w:rPr>
         <w:tab/>
       </w:r>
@@ -399,6 +396,7 @@
           <w:rFonts w:ascii="Arial" w:eastAsia="Arial" w:hAnsi="Arial" w:cs="Arial"/>
           <w:sz w:val="28"/>
           <w:szCs w:val="28"/>
+          <w:lang w:val="en-US"/>
         </w:rPr>
         <w:tab/>
       </w:r>
@@ -407,6 +405,7 @@
           <w:rFonts w:ascii="Arial" w:eastAsia="Arial" w:hAnsi="Arial" w:cs="Arial"/>
           <w:sz w:val="28"/>
           <w:szCs w:val="28"/>
+          <w:lang w:val="en-US"/>
         </w:rPr>
         <w:tab/>
       </w:r>
@@ -415,6 +414,7 @@
           <w:rFonts w:ascii="Arial" w:eastAsia="Arial" w:hAnsi="Arial" w:cs="Arial"/>
           <w:sz w:val="28"/>
           <w:szCs w:val="28"/>
+          <w:lang w:val="en-US"/>
         </w:rPr>
         <w:t>3116719</w:t>
       </w:r>
@@ -426,6 +426,7 @@
           <w:rFonts w:ascii="Arial" w:eastAsia="Arial" w:hAnsi="Arial" w:cs="Arial"/>
           <w:sz w:val="32"/>
           <w:szCs w:val="32"/>
+          <w:lang w:val="en-US"/>
         </w:rPr>
       </w:pPr>
     </w:p>
@@ -446,19 +447,7 @@
           <w:highlight w:val="white"/>
           <w:lang w:val="en-US"/>
         </w:rPr>
-        <w:t>RBS: Resourc</w:t>
-      </w:r>
-      <w:bookmarkStart w:id="0" w:name="_GoBack"/>
-      <w:bookmarkEnd w:id="0"/>
-      <w:r>
-        <w:rPr>
-          <w:rFonts w:ascii="Arial" w:eastAsia="Arial" w:hAnsi="Arial" w:cs="Arial"/>
-          <w:sz w:val="36"/>
-          <w:szCs w:val="36"/>
-          <w:highlight w:val="white"/>
-          <w:lang w:val="en-US"/>
-        </w:rPr>
-        <w:t>e Breakdown Structure</w:t>
+        <w:t>RBS: Resource Breakdown Structure</w:t>
       </w:r>
     </w:p>
     <w:p>
@@ -510,8 +499,8 @@
       </w:pPr>
     </w:p>
     <w:p>
-      <w:bookmarkStart w:id="1" w:name="_6ffln0cfdbf5" w:colFirst="0" w:colLast="0"/>
-      <w:bookmarkEnd w:id="1"/>
+      <w:bookmarkStart w:id="0" w:name="_6ffln0cfdbf5" w:colFirst="0" w:colLast="0"/>
+      <w:bookmarkEnd w:id="0"/>
       <w:r>
         <w:br w:type="page"/>
       </w:r>
@@ -558,55 +547,57 @@
           <w:i/>
         </w:rPr>
       </w:pPr>
-      <w:bookmarkStart w:id="2" w:name="_e9u6oaplze5p" w:colFirst="0" w:colLast="0"/>
+      <w:bookmarkStart w:id="1" w:name="_e9u6oaplze5p" w:colFirst="0" w:colLast="0"/>
+      <w:bookmarkEnd w:id="1"/>
+      <w:r>
+        <w:rPr>
+          <w:rFonts w:ascii="Arial" w:eastAsia="Arial" w:hAnsi="Arial" w:cs="Arial"/>
+          <w:i/>
+        </w:rPr>
+        <w:t>Cliente:</w:t>
+      </w:r>
+      <w:r>
+        <w:rPr>
+          <w:rFonts w:ascii="Arial" w:eastAsia="Arial" w:hAnsi="Arial" w:cs="Arial"/>
+          <w:i/>
+        </w:rPr>
+        <w:t xml:space="preserve"> Jorge </w:t>
+      </w:r>
+      <w:proofErr w:type="spellStart"/>
+      <w:r>
+        <w:rPr>
+          <w:rFonts w:ascii="Arial" w:eastAsia="Arial" w:hAnsi="Arial" w:cs="Arial"/>
+          <w:i/>
+        </w:rPr>
+        <w:t>Bonalez</w:t>
+      </w:r>
+      <w:proofErr w:type="spellEnd"/>
+    </w:p>
+    <w:p>
+      <w:pPr>
+        <w:rPr>
+          <w:rFonts w:ascii="Arial" w:eastAsia="Arial" w:hAnsi="Arial" w:cs="Arial"/>
+          <w:i/>
+        </w:rPr>
+      </w:pPr>
+      <w:bookmarkStart w:id="2" w:name="_cvxurnqlo5fg" w:colFirst="0" w:colLast="0"/>
       <w:bookmarkEnd w:id="2"/>
       <w:r>
         <w:rPr>
           <w:rFonts w:ascii="Arial" w:eastAsia="Arial" w:hAnsi="Arial" w:cs="Arial"/>
           <w:i/>
         </w:rPr>
-        <w:t>Cliente:</w:t>
-      </w:r>
-      <w:r>
-        <w:rPr>
-          <w:rFonts w:ascii="Arial" w:eastAsia="Arial" w:hAnsi="Arial" w:cs="Arial"/>
-          <w:i/>
-        </w:rPr>
-        <w:t xml:space="preserve"> Jorge </w:t>
-      </w:r>
-      <w:proofErr w:type="spellStart"/>
-      <w:r>
-        <w:rPr>
-          <w:rFonts w:ascii="Arial" w:eastAsia="Arial" w:hAnsi="Arial" w:cs="Arial"/>
-          <w:i/>
-        </w:rPr>
-        <w:t>Bonalez</w:t>
-      </w:r>
-      <w:proofErr w:type="spellEnd"/>
-    </w:p>
-    <w:p>
-      <w:pPr>
-        <w:rPr>
-          <w:rFonts w:ascii="Arial" w:eastAsia="Arial" w:hAnsi="Arial" w:cs="Arial"/>
-          <w:i/>
-        </w:rPr>
-      </w:pPr>
-      <w:bookmarkStart w:id="3" w:name="_cvxurnqlo5fg" w:colFirst="0" w:colLast="0"/>
+        <w:t xml:space="preserve">Empresa: </w:t>
+      </w:r>
+      <w:r>
+        <w:rPr>
+          <w:rFonts w:ascii="Arial" w:eastAsia="Arial" w:hAnsi="Arial" w:cs="Arial"/>
+          <w:lang w:val="es-US"/>
+        </w:rPr>
+        <w:t>Aqualimpy</w:t>
+      </w:r>
+      <w:bookmarkStart w:id="3" w:name="_GoBack"/>
       <w:bookmarkEnd w:id="3"/>
-      <w:r>
-        <w:rPr>
-          <w:rFonts w:ascii="Arial" w:eastAsia="Arial" w:hAnsi="Arial" w:cs="Arial"/>
-          <w:i/>
-        </w:rPr>
-        <w:t xml:space="preserve">Empresa: </w:t>
-      </w:r>
-      <w:r>
-        <w:rPr>
-          <w:rFonts w:ascii="Arial" w:eastAsia="Arial" w:hAnsi="Arial" w:cs="Arial"/>
-          <w:i/>
-        </w:rPr>
-        <w:t>LMMJ</w:t>
-      </w:r>
     </w:p>
     <w:p>
       <w:pPr>
@@ -625,14 +616,7 @@
           <w:rFonts w:ascii="Arial" w:eastAsia="Arial" w:hAnsi="Arial" w:cs="Arial"/>
           <w:i/>
         </w:rPr>
-        <w:t>P</w:t>
-      </w:r>
-      <w:r>
-        <w:rPr>
-          <w:rFonts w:ascii="Arial" w:eastAsia="Arial" w:hAnsi="Arial" w:cs="Arial"/>
-          <w:i/>
-        </w:rPr>
-        <w:t xml:space="preserve">royecto: </w:t>
+        <w:t xml:space="preserve">Proyecto: </w:t>
       </w:r>
       <w:r>
         <w:rPr>

</xml_diff>